<commit_message>
images loading speed fix
</commit_message>
<xml_diff>
--- a/src/assets/documents/MaxMarschhauserCVeng.docx
+++ b/src/assets/documents/MaxMarschhauserCVeng.docx
@@ -17,22 +17,28 @@
       </w:pPr>
       <w:r>
         <w:rPr>
+          <w:rFonts w:ascii="Calibri Light" w:hAnsi="Calibri Light" w:cs="Calibri Light"/>
+          <w:b/>
+          <w:bCs/>
           <w:noProof/>
+          <w:color w:val="993366"/>
+          <w:sz w:val="28"/>
+          <w:szCs w:val="18"/>
           <w:lang w:val="en-US"/>
         </w:rPr>
         <w:drawing>
-          <wp:anchor distT="0" distB="0" distL="114300" distR="114300" simplePos="0" relativeHeight="251657216" behindDoc="0" locked="0" layoutInCell="1" allowOverlap="1" wp14:anchorId="202155C5" wp14:editId="5CD8F37A">
+          <wp:anchor distT="0" distB="0" distL="114300" distR="114300" simplePos="0" relativeHeight="251658240" behindDoc="0" locked="0" layoutInCell="1" allowOverlap="1" wp14:anchorId="0D2E28EB" wp14:editId="676FD0CE">
             <wp:simplePos x="0" y="0"/>
             <wp:positionH relativeFrom="column">
-              <wp:posOffset>4584700</wp:posOffset>
+              <wp:posOffset>4569598</wp:posOffset>
             </wp:positionH>
             <wp:positionV relativeFrom="paragraph">
-              <wp:posOffset>5080</wp:posOffset>
+              <wp:posOffset>-159965</wp:posOffset>
             </wp:positionV>
-            <wp:extent cx="1743075" cy="2475257"/>
-            <wp:effectExtent l="38100" t="0" r="0" b="115570"/>
+            <wp:extent cx="1812897" cy="2575263"/>
+            <wp:effectExtent l="0" t="0" r="0" b="0"/>
             <wp:wrapNone/>
-            <wp:docPr id="2" name="Slika 2"/>
+            <wp:docPr id="3" name="Slika 3"/>
             <wp:cNvGraphicFramePr>
               <a:graphicFrameLocks xmlns:a="http://schemas.openxmlformats.org/drawingml/2006/main" noChangeAspect="1"/>
             </wp:cNvGraphicFramePr>
@@ -48,15 +54,6 @@
                   <pic:blipFill>
                     <a:blip r:embed="rId8" cstate="print">
                       <a:extLst>
-                        <a:ext uri="{BEBA8EAE-BF5A-486C-A8C5-ECC9F3942E4B}">
-                          <a14:imgProps xmlns:a14="http://schemas.microsoft.com/office/drawing/2010/main">
-                            <a14:imgLayer r:embed="rId9">
-                              <a14:imgEffect>
-                                <a14:brightnessContrast bright="35000" contrast="-25000"/>
-                              </a14:imgEffect>
-                            </a14:imgLayer>
-                          </a14:imgProps>
-                        </a:ext>
                         <a:ext uri="{28A0092B-C50C-407E-A947-70E740481C1C}">
                           <a14:useLocalDpi xmlns:a14="http://schemas.microsoft.com/office/drawing/2010/main" val="0"/>
                         </a:ext>
@@ -70,7 +67,7 @@
                   <pic:spPr bwMode="auto">
                     <a:xfrm>
                       <a:off x="0" y="0"/>
-                      <a:ext cx="1743075" cy="2475257"/>
+                      <a:ext cx="1812897" cy="2575263"/>
                     </a:xfrm>
                     <a:prstGeom prst="rect">
                       <a:avLst/>
@@ -79,18 +76,6 @@
                     <a:ln>
                       <a:noFill/>
                     </a:ln>
-                    <a:effectLst>
-                      <a:glow>
-                        <a:schemeClr val="accent1">
-                          <a:alpha val="40000"/>
-                        </a:schemeClr>
-                      </a:glow>
-                      <a:outerShdw blurRad="50800" dist="50800" dir="5400000" algn="ctr" rotWithShape="0">
-                        <a:srgbClr val="000000">
-                          <a:alpha val="65000"/>
-                        </a:srgbClr>
-                      </a:outerShdw>
-                    </a:effectLst>
                   </pic:spPr>
                 </pic:pic>
               </a:graphicData>
@@ -3314,8 +3299,8 @@
       </w:pPr>
     </w:p>
     <w:sectPr>
-      <w:headerReference w:type="default" r:id="rId10"/>
-      <w:footerReference w:type="default" r:id="rId11"/>
+      <w:headerReference w:type="default" r:id="rId9"/>
+      <w:footerReference w:type="default" r:id="rId10"/>
       <w:pgSz w:w="11906" w:h="16838"/>
       <w:pgMar w:top="1417" w:right="1417" w:bottom="1417" w:left="1417" w:header="708" w:footer="708" w:gutter="0"/>
       <w:cols w:space="708"/>
@@ -5836,6 +5821,7 @@
   <w:style w:type="character" w:default="1" w:styleId="Zadanifontodlomka">
     <w:name w:val="Default Paragraph Font"/>
     <w:uiPriority w:val="1"/>
+    <w:semiHidden/>
     <w:unhideWhenUsed/>
   </w:style>
   <w:style w:type="table" w:default="1" w:styleId="Obinatablica">

</xml_diff>

<commit_message>
cv and readme update
</commit_message>
<xml_diff>
--- a/src/assets/documents/MaxMarschhauserCVeng.docx
+++ b/src/assets/documents/MaxMarschhauserCVeng.docx
@@ -849,7 +849,107 @@
           <w:szCs w:val="16"/>
           <w:lang w:val="en-US"/>
         </w:rPr>
-        <w:t xml:space="preserve">I have learned the basics of programming in secondary school. The first language I uses was C. Also, in secondary school I learned how to use HTML, CSS, PHP, and MySQL. In university I attended two courses about web design and </w:t>
+        <w:t>I have learned the basics of programming in secondary school. The first language I use</w:t>
+      </w:r>
+      <w:r>
+        <w:rPr>
+          <w:rFonts w:ascii="Calibri Light" w:hAnsi="Calibri Light" w:cs="Calibri Light"/>
+          <w:bCs/>
+          <w:sz w:val="24"/>
+          <w:szCs w:val="16"/>
+          <w:lang w:val="en-US"/>
+        </w:rPr>
+        <w:t>d</w:t>
+      </w:r>
+      <w:r>
+        <w:rPr>
+          <w:rFonts w:ascii="Calibri Light" w:hAnsi="Calibri Light" w:cs="Calibri Light"/>
+          <w:bCs/>
+          <w:sz w:val="24"/>
+          <w:szCs w:val="16"/>
+          <w:lang w:val="en-US"/>
+        </w:rPr>
+        <w:t xml:space="preserve"> was C. </w:t>
+      </w:r>
+      <w:r>
+        <w:rPr>
+          <w:rFonts w:ascii="Calibri Light" w:hAnsi="Calibri Light" w:cs="Calibri Light"/>
+          <w:bCs/>
+          <w:sz w:val="24"/>
+          <w:szCs w:val="16"/>
+          <w:lang w:val="en-US"/>
+        </w:rPr>
+        <w:t>I</w:t>
+      </w:r>
+      <w:r>
+        <w:rPr>
+          <w:rFonts w:ascii="Calibri Light" w:hAnsi="Calibri Light" w:cs="Calibri Light"/>
+          <w:bCs/>
+          <w:sz w:val="24"/>
+          <w:szCs w:val="16"/>
+          <w:lang w:val="en-US"/>
+        </w:rPr>
+        <w:t>n secondary school</w:t>
+      </w:r>
+      <w:r>
+        <w:rPr>
+          <w:rFonts w:ascii="Calibri Light" w:hAnsi="Calibri Light" w:cs="Calibri Light"/>
+          <w:bCs/>
+          <w:sz w:val="24"/>
+          <w:szCs w:val="16"/>
+          <w:lang w:val="en-US"/>
+        </w:rPr>
+        <w:t>,</w:t>
+      </w:r>
+      <w:r>
+        <w:rPr>
+          <w:rFonts w:ascii="Calibri Light" w:hAnsi="Calibri Light" w:cs="Calibri Light"/>
+          <w:bCs/>
+          <w:sz w:val="24"/>
+          <w:szCs w:val="16"/>
+          <w:lang w:val="en-US"/>
+        </w:rPr>
+        <w:t xml:space="preserve"> I </w:t>
+      </w:r>
+      <w:r>
+        <w:rPr>
+          <w:rFonts w:ascii="Calibri Light" w:hAnsi="Calibri Light" w:cs="Calibri Light"/>
+          <w:bCs/>
+          <w:sz w:val="24"/>
+          <w:szCs w:val="16"/>
+          <w:lang w:val="en-US"/>
+        </w:rPr>
+        <w:t xml:space="preserve">have also  </w:t>
+      </w:r>
+      <w:r>
+        <w:rPr>
+          <w:rFonts w:ascii="Calibri Light" w:hAnsi="Calibri Light" w:cs="Calibri Light"/>
+          <w:bCs/>
+          <w:sz w:val="24"/>
+          <w:szCs w:val="16"/>
+          <w:lang w:val="en-US"/>
+        </w:rPr>
+        <w:t xml:space="preserve">learned how to use HTML, CSS, PHP, and MySQL. </w:t>
+      </w:r>
+      <w:r>
+        <w:rPr>
+          <w:rFonts w:ascii="Calibri Light" w:hAnsi="Calibri Light" w:cs="Calibri Light"/>
+          <w:bCs/>
+          <w:sz w:val="24"/>
+          <w:szCs w:val="16"/>
+          <w:lang w:val="en-US"/>
+        </w:rPr>
+        <w:t xml:space="preserve">At </w:t>
+      </w:r>
+      <w:r>
+        <w:rPr>
+          <w:rFonts w:ascii="Calibri Light" w:hAnsi="Calibri Light" w:cs="Calibri Light"/>
+          <w:bCs/>
+          <w:sz w:val="24"/>
+          <w:szCs w:val="16"/>
+          <w:lang w:val="en-US"/>
+        </w:rPr>
+        <w:t xml:space="preserve">university I attended two courses about web design and </w:t>
       </w:r>
       <w:r>
         <w:rPr>
@@ -1363,7 +1463,27 @@
           <w:szCs w:val="16"/>
           <w:lang w:val="en-US"/>
         </w:rPr>
-        <w:t xml:space="preserve">I am determined to perfect and develop my web development skills daily, whether it is by creating new projects, improving existing code or studying innovations in web design. It is best seen in my daily contributions on GitHub and </w:t>
+        <w:t>I am determined to perfect and develop my web development skills daily, whether it is by creating new projects, improving</w:t>
+      </w:r>
+      <w:r>
+        <w:rPr>
+          <w:rFonts w:ascii="Calibri Light" w:hAnsi="Calibri Light" w:cs="Calibri Light"/>
+          <w:bCs/>
+          <w:sz w:val="24"/>
+          <w:szCs w:val="16"/>
+          <w:lang w:val="en-US"/>
+        </w:rPr>
+        <w:t xml:space="preserve"> the</w:t>
+      </w:r>
+      <w:r>
+        <w:rPr>
+          <w:rFonts w:ascii="Calibri Light" w:hAnsi="Calibri Light" w:cs="Calibri Light"/>
+          <w:bCs/>
+          <w:sz w:val="24"/>
+          <w:szCs w:val="16"/>
+          <w:lang w:val="en-US"/>
+        </w:rPr>
+        <w:t xml:space="preserve"> existing code or studying innovations in web design. It is best seen in my daily contributions on GitHub and </w:t>
       </w:r>
       <w:proofErr w:type="spellStart"/>
       <w:r>
@@ -1425,7 +1545,25 @@
           <w:lang w:val="en-US"/>
         </w:rPr>
         <w:lastRenderedPageBreak/>
-        <w:t xml:space="preserve">I am trying to create projects that are interesting to my potential clients. My web pages are responsive and developed with </w:t>
+        <w:t>I</w:t>
+      </w:r>
+      <w:r>
+        <w:rPr>
+          <w:rFonts w:ascii="Calibri Light" w:hAnsi="Calibri Light" w:cs="Calibri Light"/>
+          <w:sz w:val="24"/>
+          <w:szCs w:val="16"/>
+          <w:lang w:val="en-US"/>
+        </w:rPr>
+        <w:t xml:space="preserve"> strive</w:t>
+      </w:r>
+      <w:r>
+        <w:rPr>
+          <w:rFonts w:ascii="Calibri Light" w:hAnsi="Calibri Light" w:cs="Calibri Light"/>
+          <w:sz w:val="24"/>
+          <w:szCs w:val="16"/>
+          <w:lang w:val="en-US"/>
+        </w:rPr>
+        <w:t xml:space="preserve"> to create projects that are interesting to my potential clients. My web pages are responsive and developed with </w:t>
       </w:r>
       <w:r>
         <w:rPr>
@@ -1482,36 +1620,52 @@
           <w:szCs w:val="16"/>
           <w:lang w:val="en-US"/>
         </w:rPr>
-        <w:t xml:space="preserve">My projects show that I am familiar with developing eCommerce pages, brochures for various firms or subjects, simpler browser games and my ability to use various external information </w:t>
-      </w:r>
-      <w:proofErr w:type="gramStart"/>
-      <w:r>
-        <w:rPr>
-          <w:rFonts w:ascii="Calibri Light" w:hAnsi="Calibri Light" w:cs="Calibri Light"/>
-          <w:sz w:val="24"/>
-          <w:szCs w:val="16"/>
-          <w:lang w:val="en-US"/>
-        </w:rPr>
-        <w:t xml:space="preserve">( </w:t>
-      </w:r>
-      <w:r>
-        <w:rPr>
-          <w:rFonts w:ascii="Calibri Light" w:hAnsi="Calibri Light" w:cs="Calibri Light"/>
-          <w:sz w:val="24"/>
-          <w:szCs w:val="16"/>
-          <w:lang w:val="en-US"/>
-        </w:rPr>
-        <w:t>for</w:t>
-      </w:r>
-      <w:proofErr w:type="gramEnd"/>
-      <w:r>
-        <w:rPr>
-          <w:rFonts w:ascii="Calibri Light" w:hAnsi="Calibri Light" w:cs="Calibri Light"/>
-          <w:sz w:val="24"/>
-          <w:szCs w:val="16"/>
-          <w:lang w:val="en-US"/>
-        </w:rPr>
-        <w:t xml:space="preserve"> example</w:t>
+        <w:t xml:space="preserve">My projects </w:t>
+      </w:r>
+      <w:r>
+        <w:rPr>
+          <w:rFonts w:ascii="Calibri Light" w:hAnsi="Calibri Light" w:cs="Calibri Light"/>
+          <w:sz w:val="24"/>
+          <w:szCs w:val="16"/>
+          <w:lang w:val="en-US"/>
+        </w:rPr>
+        <w:t>display my</w:t>
+      </w:r>
+      <w:r>
+        <w:rPr>
+          <w:rFonts w:ascii="Calibri Light" w:hAnsi="Calibri Light" w:cs="Calibri Light"/>
+          <w:sz w:val="24"/>
+          <w:szCs w:val="16"/>
+          <w:lang w:val="en-US"/>
+        </w:rPr>
+        <w:t xml:space="preserve"> familiar</w:t>
+      </w:r>
+      <w:r>
+        <w:rPr>
+          <w:rFonts w:ascii="Calibri Light" w:hAnsi="Calibri Light" w:cs="Calibri Light"/>
+          <w:sz w:val="24"/>
+          <w:szCs w:val="16"/>
+          <w:lang w:val="en-US"/>
+        </w:rPr>
+        <w:t>ity</w:t>
+      </w:r>
+      <w:r>
+        <w:rPr>
+          <w:rFonts w:ascii="Calibri Light" w:hAnsi="Calibri Light" w:cs="Calibri Light"/>
+          <w:sz w:val="24"/>
+          <w:szCs w:val="16"/>
+          <w:lang w:val="en-US"/>
+        </w:rPr>
+        <w:t xml:space="preserve"> with developing eCommerce pages, brochures for various firms or subjects, simpler browser games and my ability to use various external information ( </w:t>
+      </w:r>
+      <w:r>
+        <w:rPr>
+          <w:rFonts w:ascii="Calibri Light" w:hAnsi="Calibri Light" w:cs="Calibri Light"/>
+          <w:sz w:val="24"/>
+          <w:szCs w:val="16"/>
+          <w:lang w:val="en-US"/>
+        </w:rPr>
+        <w:t>for example</w:t>
       </w:r>
       <w:r>
         <w:rPr>
@@ -1619,19 +1773,40 @@
           <w:szCs w:val="16"/>
           <w:lang w:val="en-US"/>
         </w:rPr>
+        <w:t xml:space="preserve"> (</w:t>
+      </w:r>
+      <w:r>
+        <w:rPr>
+          <w:rFonts w:ascii="Calibri Light" w:hAnsi="Calibri Light" w:cs="Calibri Light"/>
+          <w:b/>
+          <w:bCs/>
+          <w:sz w:val="24"/>
+          <w:szCs w:val="16"/>
+          <w:lang w:val="en-US"/>
+        </w:rPr>
         <w:t xml:space="preserve"> </w:t>
       </w:r>
-      <w:proofErr w:type="gramStart"/>
-      <w:r>
-        <w:rPr>
-          <w:rFonts w:ascii="Calibri Light" w:hAnsi="Calibri Light" w:cs="Calibri Light"/>
-          <w:b/>
-          <w:bCs/>
-          <w:sz w:val="24"/>
-          <w:szCs w:val="16"/>
-          <w:lang w:val="en-US"/>
-        </w:rPr>
-        <w:t>(</w:t>
+      <w:r>
+        <w:rPr>
+          <w:rFonts w:ascii="Calibri Light" w:hAnsi="Calibri Light" w:cs="Calibri Light"/>
+          <w:b/>
+          <w:bCs/>
+          <w:sz w:val="24"/>
+          <w:szCs w:val="16"/>
+          <w:lang w:val="en-US"/>
+        </w:rPr>
+        <w:t>2</w:t>
+      </w:r>
+      <w:r>
+        <w:rPr>
+          <w:rFonts w:ascii="Calibri Light" w:hAnsi="Calibri Light" w:cs="Calibri Light"/>
+          <w:b/>
+          <w:bCs/>
+          <w:sz w:val="24"/>
+          <w:szCs w:val="16"/>
+          <w:lang w:val="en-US"/>
+        </w:rPr>
+        <w:t xml:space="preserve"> years</w:t>
       </w:r>
       <w:r>
         <w:rPr>
@@ -1653,40 +1828,6 @@
           <w:szCs w:val="16"/>
           <w:lang w:val="en-US"/>
         </w:rPr>
-        <w:t>2</w:t>
-      </w:r>
-      <w:proofErr w:type="gramEnd"/>
-      <w:r>
-        <w:rPr>
-          <w:rFonts w:ascii="Calibri Light" w:hAnsi="Calibri Light" w:cs="Calibri Light"/>
-          <w:b/>
-          <w:bCs/>
-          <w:sz w:val="24"/>
-          <w:szCs w:val="16"/>
-          <w:lang w:val="en-US"/>
-        </w:rPr>
-        <w:t xml:space="preserve"> years</w:t>
-      </w:r>
-      <w:r>
-        <w:rPr>
-          <w:rFonts w:ascii="Calibri Light" w:hAnsi="Calibri Light" w:cs="Calibri Light"/>
-          <w:b/>
-          <w:bCs/>
-          <w:sz w:val="24"/>
-          <w:szCs w:val="16"/>
-          <w:lang w:val="en-US"/>
-        </w:rPr>
-        <w:t xml:space="preserve"> </w:t>
-      </w:r>
-      <w:r>
-        <w:rPr>
-          <w:rFonts w:ascii="Calibri Light" w:hAnsi="Calibri Light" w:cs="Calibri Light"/>
-          <w:b/>
-          <w:bCs/>
-          <w:sz w:val="24"/>
-          <w:szCs w:val="16"/>
-          <w:lang w:val="en-US"/>
-        </w:rPr>
         <w:t xml:space="preserve">) </w:t>
       </w:r>
       <w:r>
@@ -1705,7 +1846,25 @@
           <w:szCs w:val="16"/>
           <w:lang w:val="en-US"/>
         </w:rPr>
-        <w:t>improved my knowledge about programming</w:t>
+        <w:t>improved my knowledge</w:t>
+      </w:r>
+      <w:r>
+        <w:rPr>
+          <w:rFonts w:ascii="Calibri Light" w:hAnsi="Calibri Light" w:cs="Calibri Light"/>
+          <w:sz w:val="24"/>
+          <w:szCs w:val="16"/>
+          <w:lang w:val="en-US"/>
+        </w:rPr>
+        <w:t xml:space="preserve"> of</w:t>
+      </w:r>
+      <w:r>
+        <w:rPr>
+          <w:rFonts w:ascii="Calibri Light" w:hAnsi="Calibri Light" w:cs="Calibri Light"/>
+          <w:sz w:val="24"/>
+          <w:szCs w:val="16"/>
+          <w:lang w:val="en-US"/>
+        </w:rPr>
+        <w:t xml:space="preserve"> programming</w:t>
       </w:r>
       <w:r>
         <w:rPr>
@@ -1747,31 +1906,7 @@
           <w:szCs w:val="16"/>
           <w:lang w:val="en-US"/>
         </w:rPr>
-        <w:t xml:space="preserve">school counselor </w:t>
-      </w:r>
-      <w:proofErr w:type="gramStart"/>
-      <w:r>
-        <w:rPr>
-          <w:rFonts w:ascii="Calibri Light" w:hAnsi="Calibri Light" w:cs="Calibri Light"/>
-          <w:b/>
-          <w:bCs/>
-          <w:sz w:val="24"/>
-          <w:szCs w:val="16"/>
-          <w:lang w:val="en-US"/>
-        </w:rPr>
-        <w:t>( 5</w:t>
-      </w:r>
-      <w:proofErr w:type="gramEnd"/>
-      <w:r>
-        <w:rPr>
-          <w:rFonts w:ascii="Calibri Light" w:hAnsi="Calibri Light" w:cs="Calibri Light"/>
-          <w:b/>
-          <w:bCs/>
-          <w:sz w:val="24"/>
-          <w:szCs w:val="16"/>
-          <w:lang w:val="en-US"/>
-        </w:rPr>
-        <w:t xml:space="preserve"> years )</w:t>
+        <w:t>school counselor ( 5 years )</w:t>
       </w:r>
       <w:r>
         <w:rPr>
@@ -1827,7 +1962,25 @@
           <w:szCs w:val="16"/>
           <w:lang w:val="en-US"/>
         </w:rPr>
-        <w:t>experience in supervising and leading bigger projects and simultaneous work on multiple projects.</w:t>
+        <w:t>experience in supervising and leading bigger projects a</w:t>
+      </w:r>
+      <w:r>
+        <w:rPr>
+          <w:rFonts w:ascii="Calibri Light" w:hAnsi="Calibri Light" w:cs="Calibri Light"/>
+          <w:sz w:val="24"/>
+          <w:szCs w:val="16"/>
+          <w:lang w:val="en-US"/>
+        </w:rPr>
+        <w:t>s well as</w:t>
+      </w:r>
+      <w:r>
+        <w:rPr>
+          <w:rFonts w:ascii="Calibri Light" w:hAnsi="Calibri Light" w:cs="Calibri Light"/>
+          <w:sz w:val="24"/>
+          <w:szCs w:val="16"/>
+          <w:lang w:val="en-US"/>
+        </w:rPr>
+        <w:t xml:space="preserve"> simultaneous work on multiple projects.</w:t>
       </w:r>
     </w:p>
     <w:p>
@@ -1964,17 +2117,6 @@
           <w:szCs w:val="16"/>
           <w:lang w:val="en-US"/>
         </w:rPr>
-        <w:t>.</w:t>
-      </w:r>
-      <w:r>
-        <w:rPr>
-          <w:rFonts w:ascii="Calibri Light" w:hAnsi="Calibri Light" w:cs="Calibri Light"/>
-          <w:b/>
-          <w:bCs/>
-          <w:sz w:val="24"/>
-          <w:szCs w:val="16"/>
-          <w:lang w:val="en-US"/>
-        </w:rPr>
         <w:t xml:space="preserve"> </w:t>
       </w:r>
       <w:r>
@@ -1984,27 +2126,7 @@
           <w:szCs w:val="16"/>
           <w:lang w:val="en-US"/>
         </w:rPr>
-        <w:t xml:space="preserve">Multiple online courses and self-education in web design </w:t>
-      </w:r>
-      <w:proofErr w:type="gramStart"/>
-      <w:r>
-        <w:rPr>
-          <w:rFonts w:ascii="Calibri Light" w:hAnsi="Calibri Light" w:cs="Calibri Light"/>
-          <w:sz w:val="24"/>
-          <w:szCs w:val="16"/>
-          <w:lang w:val="en-US"/>
-        </w:rPr>
-        <w:t>( for</w:t>
-      </w:r>
-      <w:proofErr w:type="gramEnd"/>
-      <w:r>
-        <w:rPr>
-          <w:rFonts w:ascii="Calibri Light" w:hAnsi="Calibri Light" w:cs="Calibri Light"/>
-          <w:sz w:val="24"/>
-          <w:szCs w:val="16"/>
-          <w:lang w:val="en-US"/>
-        </w:rPr>
-        <w:t xml:space="preserve"> example: </w:t>
+        <w:t xml:space="preserve">Multiple online courses and self-education in web design ( for example: </w:t>
       </w:r>
       <w:proofErr w:type="spellStart"/>
       <w:r>
@@ -2204,27 +2326,7 @@
           <w:szCs w:val="16"/>
           <w:lang w:val="en-US"/>
         </w:rPr>
-        <w:t xml:space="preserve"> </w:t>
-      </w:r>
-      <w:proofErr w:type="gramStart"/>
-      <w:r>
-        <w:rPr>
-          <w:rFonts w:ascii="Calibri Light" w:hAnsi="Calibri Light" w:cs="Calibri Light"/>
-          <w:sz w:val="24"/>
-          <w:szCs w:val="16"/>
-          <w:lang w:val="en-US"/>
-        </w:rPr>
-        <w:t>( Major</w:t>
-      </w:r>
-      <w:proofErr w:type="gramEnd"/>
-      <w:r>
-        <w:rPr>
-          <w:rFonts w:ascii="Calibri Light" w:hAnsi="Calibri Light" w:cs="Calibri Light"/>
-          <w:sz w:val="24"/>
-          <w:szCs w:val="16"/>
-          <w:lang w:val="en-US"/>
-        </w:rPr>
-        <w:t xml:space="preserve"> in Pedagogy and History )</w:t>
+        <w:t xml:space="preserve"> ( Major in Pedagogy and History )</w:t>
       </w:r>
     </w:p>
     <w:p>
@@ -2259,27 +2361,7 @@
           <w:szCs w:val="16"/>
           <w:lang w:val="en-US"/>
         </w:rPr>
-        <w:t xml:space="preserve"> </w:t>
-      </w:r>
-      <w:proofErr w:type="gramStart"/>
-      <w:r>
-        <w:rPr>
-          <w:rFonts w:ascii="Calibri Light" w:hAnsi="Calibri Light" w:cs="Calibri Light"/>
-          <w:sz w:val="24"/>
-          <w:szCs w:val="16"/>
-          <w:lang w:val="en-US"/>
-        </w:rPr>
-        <w:t>( Sass</w:t>
-      </w:r>
-      <w:proofErr w:type="gramEnd"/>
-      <w:r>
-        <w:rPr>
-          <w:rFonts w:ascii="Calibri Light" w:hAnsi="Calibri Light" w:cs="Calibri Light"/>
-          <w:sz w:val="24"/>
-          <w:szCs w:val="16"/>
-          <w:lang w:val="en-US"/>
-        </w:rPr>
-        <w:t xml:space="preserve"> and JavaScript )</w:t>
+        <w:t xml:space="preserve"> ( Sass and JavaScript )</w:t>
       </w:r>
     </w:p>
     <w:p>
@@ -2414,27 +2496,7 @@
           <w:szCs w:val="16"/>
           <w:lang w:val="en-US"/>
         </w:rPr>
-        <w:t xml:space="preserve"> </w:t>
-      </w:r>
-      <w:proofErr w:type="gramStart"/>
-      <w:r>
-        <w:rPr>
-          <w:rFonts w:ascii="Calibri Light" w:hAnsi="Calibri Light" w:cs="Calibri Light"/>
-          <w:sz w:val="24"/>
-          <w:szCs w:val="16"/>
-          <w:lang w:val="en-US"/>
-        </w:rPr>
-        <w:t>( C</w:t>
-      </w:r>
-      <w:proofErr w:type="gramEnd"/>
-      <w:r>
-        <w:rPr>
-          <w:rFonts w:ascii="Calibri Light" w:hAnsi="Calibri Light" w:cs="Calibri Light"/>
-          <w:sz w:val="24"/>
-          <w:szCs w:val="16"/>
-          <w:lang w:val="en-US"/>
-        </w:rPr>
-        <w:t>, HTML, CSS, PHP, MySQL )</w:t>
+        <w:t xml:space="preserve"> ( C, HTML, CSS, PHP, MySQL )</w:t>
       </w:r>
       <w:r>
         <w:rPr>
@@ -2572,7 +2634,16 @@
           <w:szCs w:val="16"/>
           <w:lang w:val="en-US"/>
         </w:rPr>
-        <w:t xml:space="preserve"> responsibility</w:t>
+        <w:t xml:space="preserve"> responsib</w:t>
+      </w:r>
+      <w:r>
+        <w:rPr>
+          <w:rFonts w:ascii="Calibri Light" w:hAnsi="Calibri Light" w:cs="Calibri Light"/>
+          <w:sz w:val="24"/>
+          <w:szCs w:val="16"/>
+          <w:lang w:val="en-US"/>
+        </w:rPr>
+        <w:t>le</w:t>
       </w:r>
       <w:r>
         <w:rPr>
@@ -2599,6 +2670,15 @@
           <w:szCs w:val="16"/>
           <w:lang w:val="en-US"/>
         </w:rPr>
+        <w:t>d</w:t>
+      </w:r>
+      <w:r>
+        <w:rPr>
+          <w:rFonts w:ascii="Calibri Light" w:hAnsi="Calibri Light" w:cs="Calibri Light"/>
+          <w:sz w:val="24"/>
+          <w:szCs w:val="16"/>
+          <w:lang w:val="en-US"/>
+        </w:rPr>
         <w:t xml:space="preserve">, </w:t>
       </w:r>
       <w:r>
@@ -2608,7 +2688,25 @@
           <w:szCs w:val="16"/>
           <w:lang w:val="en-US"/>
         </w:rPr>
-        <w:t>creativity in problem solving</w:t>
+        <w:t>creativ</w:t>
+      </w:r>
+      <w:r>
+        <w:rPr>
+          <w:rFonts w:ascii="Calibri Light" w:hAnsi="Calibri Light" w:cs="Calibri Light"/>
+          <w:sz w:val="24"/>
+          <w:szCs w:val="16"/>
+          <w:lang w:val="en-US"/>
+        </w:rPr>
+        <w:t>e</w:t>
+      </w:r>
+      <w:r>
+        <w:rPr>
+          <w:rFonts w:ascii="Calibri Light" w:hAnsi="Calibri Light" w:cs="Calibri Light"/>
+          <w:sz w:val="24"/>
+          <w:szCs w:val="16"/>
+          <w:lang w:val="en-US"/>
+        </w:rPr>
+        <w:t xml:space="preserve"> in problem solving</w:t>
       </w:r>
       <w:r>
         <w:rPr>
@@ -2626,7 +2724,43 @@
           <w:szCs w:val="16"/>
           <w:lang w:val="en-US"/>
         </w:rPr>
-        <w:t>reliability, punctuality, motivated to work in IT industry</w:t>
+        <w:t>reliab</w:t>
+      </w:r>
+      <w:r>
+        <w:rPr>
+          <w:rFonts w:ascii="Calibri Light" w:hAnsi="Calibri Light" w:cs="Calibri Light"/>
+          <w:sz w:val="24"/>
+          <w:szCs w:val="16"/>
+          <w:lang w:val="en-US"/>
+        </w:rPr>
+        <w:t>le</w:t>
+      </w:r>
+      <w:r>
+        <w:rPr>
+          <w:rFonts w:ascii="Calibri Light" w:hAnsi="Calibri Light" w:cs="Calibri Light"/>
+          <w:sz w:val="24"/>
+          <w:szCs w:val="16"/>
+          <w:lang w:val="en-US"/>
+        </w:rPr>
+        <w:t>, punctual</w:t>
+      </w:r>
+      <w:r>
+        <w:rPr>
+          <w:rFonts w:ascii="Calibri Light" w:hAnsi="Calibri Light" w:cs="Calibri Light"/>
+          <w:sz w:val="24"/>
+          <w:szCs w:val="16"/>
+          <w:lang w:val="en-US"/>
+        </w:rPr>
+        <w:t>,</w:t>
+      </w:r>
+      <w:r>
+        <w:rPr>
+          <w:rFonts w:ascii="Calibri Light" w:hAnsi="Calibri Light" w:cs="Calibri Light"/>
+          <w:sz w:val="24"/>
+          <w:szCs w:val="16"/>
+          <w:lang w:val="en-US"/>
+        </w:rPr>
+        <w:t xml:space="preserve"> motivated to work in IT industry</w:t>
       </w:r>
       <w:r>
         <w:rPr>
@@ -2771,27 +2905,7 @@
           <w:szCs w:val="16"/>
           <w:lang w:val="en-US"/>
         </w:rPr>
-        <w:t xml:space="preserve"> experience in leading and implementing bigger projects, experience in individual work and </w:t>
-      </w:r>
-      <w:proofErr w:type="gramStart"/>
-      <w:r>
-        <w:rPr>
-          <w:rFonts w:ascii="Calibri Light" w:hAnsi="Calibri Light" w:cs="Calibri Light"/>
-          <w:sz w:val="24"/>
-          <w:szCs w:val="16"/>
-          <w:lang w:val="en-US"/>
-        </w:rPr>
-        <w:t>team-work</w:t>
-      </w:r>
-      <w:proofErr w:type="gramEnd"/>
-      <w:r>
-        <w:rPr>
-          <w:rFonts w:ascii="Calibri Light" w:hAnsi="Calibri Light" w:cs="Calibri Light"/>
-          <w:sz w:val="24"/>
-          <w:szCs w:val="16"/>
-          <w:lang w:val="en-US"/>
-        </w:rPr>
-        <w:t>, successful completion of tasks withing a given deadline, experience in presenting results, fast and professional response to unexpected situations, ability to work under pressure, successful in simultaneous work on multiple projects</w:t>
+        <w:t xml:space="preserve"> experience in leading and implementing bigger projects, experience in individual work and teamwork, successful completion of tasks withing a given deadline, experience in presenting results, fast and professional response to unexpected situations, ability to work under pressure, successful in simultaneous work on multiple projects</w:t>
       </w:r>
       <w:r>
         <w:rPr>
@@ -2859,7 +2973,25 @@
           <w:szCs w:val="16"/>
           <w:lang w:val="en-US"/>
         </w:rPr>
-        <w:t>able to learn fast, adaptability to new situations, improvement of the existing system in former workplace, oriented towards learning and developing to achieve better results.</w:t>
+        <w:t>able to learn fast, adaptab</w:t>
+      </w:r>
+      <w:r>
+        <w:rPr>
+          <w:rFonts w:ascii="Calibri Light" w:hAnsi="Calibri Light" w:cs="Calibri Light"/>
+          <w:sz w:val="24"/>
+          <w:szCs w:val="16"/>
+          <w:lang w:val="en-US"/>
+        </w:rPr>
+        <w:t>le</w:t>
+      </w:r>
+      <w:r>
+        <w:rPr>
+          <w:rFonts w:ascii="Calibri Light" w:hAnsi="Calibri Light" w:cs="Calibri Light"/>
+          <w:sz w:val="24"/>
+          <w:szCs w:val="16"/>
+          <w:lang w:val="en-US"/>
+        </w:rPr>
+        <w:t xml:space="preserve"> to new situations, improvement of the existing system in former workplace, oriented towards learning and developing to achieve better results.</w:t>
       </w:r>
     </w:p>
     <w:p>
@@ -3047,27 +3179,7 @@
           <w:szCs w:val="16"/>
           <w:lang w:val="en-US"/>
         </w:rPr>
-        <w:t xml:space="preserve"> – individual user both in writing and in speech </w:t>
-      </w:r>
-      <w:proofErr w:type="gramStart"/>
-      <w:r>
-        <w:rPr>
-          <w:rFonts w:ascii="Calibri Light" w:hAnsi="Calibri Light" w:cs="Calibri Light"/>
-          <w:sz w:val="24"/>
-          <w:szCs w:val="16"/>
-          <w:lang w:val="en-US"/>
-        </w:rPr>
-        <w:t>( C</w:t>
-      </w:r>
-      <w:proofErr w:type="gramEnd"/>
-      <w:r>
-        <w:rPr>
-          <w:rFonts w:ascii="Calibri Light" w:hAnsi="Calibri Light" w:cs="Calibri Light"/>
-          <w:sz w:val="24"/>
-          <w:szCs w:val="16"/>
-          <w:lang w:val="en-US"/>
-        </w:rPr>
-        <w:t>1 )</w:t>
+        <w:t xml:space="preserve"> – individual user both in writing and in speech ( C1 )</w:t>
       </w:r>
     </w:p>
     <w:p>
@@ -3100,27 +3212,7 @@
           <w:szCs w:val="16"/>
           <w:lang w:val="en-US"/>
         </w:rPr>
-        <w:t xml:space="preserve">– Ability to lead simple conversation </w:t>
-      </w:r>
-      <w:proofErr w:type="gramStart"/>
-      <w:r>
-        <w:rPr>
-          <w:rFonts w:ascii="Calibri Light" w:hAnsi="Calibri Light" w:cs="Calibri Light"/>
-          <w:sz w:val="24"/>
-          <w:szCs w:val="16"/>
-          <w:lang w:val="en-US"/>
-        </w:rPr>
-        <w:t>( B</w:t>
-      </w:r>
-      <w:proofErr w:type="gramEnd"/>
-      <w:r>
-        <w:rPr>
-          <w:rFonts w:ascii="Calibri Light" w:hAnsi="Calibri Light" w:cs="Calibri Light"/>
-          <w:sz w:val="24"/>
-          <w:szCs w:val="16"/>
-          <w:lang w:val="en-US"/>
-        </w:rPr>
-        <w:t>1 )</w:t>
+        <w:t>– Ability to lead simple conversation ( B1 )</w:t>
       </w:r>
     </w:p>
     <w:p>
@@ -3175,27 +3267,7 @@
           <w:szCs w:val="16"/>
           <w:lang w:val="en-US"/>
         </w:rPr>
-        <w:t xml:space="preserve">– Ability to lead simple conversation </w:t>
-      </w:r>
-      <w:proofErr w:type="gramStart"/>
-      <w:r>
-        <w:rPr>
-          <w:rFonts w:ascii="Calibri Light" w:hAnsi="Calibri Light" w:cs="Calibri Light"/>
-          <w:sz w:val="24"/>
-          <w:szCs w:val="16"/>
-          <w:lang w:val="en-US"/>
-        </w:rPr>
-        <w:t>( B</w:t>
-      </w:r>
-      <w:proofErr w:type="gramEnd"/>
-      <w:r>
-        <w:rPr>
-          <w:rFonts w:ascii="Calibri Light" w:hAnsi="Calibri Light" w:cs="Calibri Light"/>
-          <w:sz w:val="24"/>
-          <w:szCs w:val="16"/>
-          <w:lang w:val="en-US"/>
-        </w:rPr>
-        <w:t>1 )</w:t>
+        <w:t>– Ability to lead simple conversation ( B1 )</w:t>
       </w:r>
     </w:p>
     <w:p>

</xml_diff>